<commit_message>
2 change for PC_1
</commit_message>
<xml_diff>
--- a/ЮИТС.466226.036.docx
+++ b/ЮИТС.466226.036.docx
@@ -117,6 +117,24 @@
                 <w:lang w:val="en-US"/>
               </w:rPr>
               <w:t>nge</w:t>
+            </w:r>
+            <w:r>
+              <w:rPr>
+                <w:lang w:val="en-US"/>
+              </w:rPr>
+              <w:t xml:space="preserve"> (New </w:t>
+            </w:r>
+            <w:r>
+              <w:rPr>
+                <w:lang w:val="en-US"/>
+              </w:rPr>
+              <w:t>description</w:t>
+            </w:r>
+            <w:r>
+              <w:rPr>
+                <w:lang w:val="en-US"/>
+              </w:rPr>
+              <w:t>)</w:t>
             </w:r>
           </w:p>
         </w:tc>

</xml_diff>

<commit_message>
3 change for PC_2
</commit_message>
<xml_diff>
--- a/ЮИТС.466226.036.docx
+++ b/ЮИТС.466226.036.docx
@@ -117,6 +117,12 @@
                 <w:lang w:val="en-US"/>
               </w:rPr>
               <w:t>nge</w:t>
+            </w:r>
+            <w:r>
+              <w:rPr>
+                <w:lang w:val="en-US"/>
+              </w:rPr>
+              <w:t xml:space="preserve"> (Frame, box, chicken)</w:t>
             </w:r>
           </w:p>
         </w:tc>

</xml_diff>

<commit_message>
4 chagne from PC_1
</commit_message>
<xml_diff>
--- a/ЮИТС.466226.036.docx
+++ b/ЮИТС.466226.036.docx
@@ -168,6 +168,12 @@
                 <w:lang w:val="en-US"/>
               </w:rPr>
             </w:pPr>
+            <w:r>
+              <w:rPr>
+                <w:lang w:val="en-US"/>
+              </w:rPr>
+              <w:t>2 Change (Update)</w:t>
+            </w:r>
           </w:p>
         </w:tc>
         <w:tc>
@@ -180,6 +186,12 @@
                 <w:lang w:val="en-US"/>
               </w:rPr>
             </w:pPr>
+            <w:r>
+              <w:rPr>
+                <w:lang w:val="en-US"/>
+              </w:rPr>
+              <w:t>PC_1</w:t>
+            </w:r>
           </w:p>
         </w:tc>
       </w:tr>

</xml_diff>

<commit_message>
New idea from PC_2
</commit_message>
<xml_diff>
--- a/ЮИТС.466226.036.docx
+++ b/ЮИТС.466226.036.docx
@@ -156,6 +156,12 @@
                 <w:lang w:val="en-US"/>
               </w:rPr>
             </w:pPr>
+            <w:r>
+              <w:rPr>
+                <w:lang w:val="en-US"/>
+              </w:rPr>
+              <w:t>2 Change (New idea)</w:t>
+            </w:r>
           </w:p>
         </w:tc>
         <w:tc>
@@ -168,6 +174,12 @@
                 <w:lang w:val="en-US"/>
               </w:rPr>
             </w:pPr>
+            <w:r>
+              <w:rPr>
+                <w:lang w:val="en-US"/>
+              </w:rPr>
+              <w:t>PC_2</w:t>
+            </w:r>
           </w:p>
         </w:tc>
       </w:tr>

</xml_diff>

<commit_message>
fix new merge conflict
</commit_message>
<xml_diff>
--- a/ЮИТС.466226.036.docx
+++ b/ЮИТС.466226.036.docx
@@ -182,12 +182,6 @@
                 <w:lang w:val="en-US"/>
               </w:rPr>
             </w:pPr>
-            <w:r>
-              <w:rPr>
-                <w:lang w:val="en-US"/>
-              </w:rPr>
-              <w:t>2 Change (New idea)</w:t>
-            </w:r>
           </w:p>
         </w:tc>
         <w:tc>
@@ -200,12 +194,6 @@
                 <w:lang w:val="en-US"/>
               </w:rPr>
             </w:pPr>
-            <w:r>
-              <w:rPr>
-                <w:lang w:val="en-US"/>
-              </w:rPr>
-              <w:t>PC_2</w:t>
-            </w:r>
           </w:p>
         </w:tc>
       </w:tr>

</xml_diff>